<commit_message>
Realizated syntax analyzer as a bare method. Fixed doc file 'Grammatic'.
</commit_message>
<xml_diff>
--- a/Grammatic.docx
+++ b/Grammatic.docx
@@ -83,7 +83,34 @@
           <w:rFonts w:ascii="Times New Roman" w:hAnsi="Times New Roman" w:cs="Times New Roman"/>
           <w:lang w:val="en-US"/>
         </w:rPr>
-        <w:t>BARE   =&gt;   IDENTIFIER    =    (IDENTIFIER   |   constant)   BARE</w:t>
+        <w:t xml:space="preserve">BARE   =&gt;   IDENTIFIER    </w:t>
+      </w:r>
+      <w:r>
+        <w:rPr>
+          <w:rFonts w:ascii="Times New Roman" w:hAnsi="Times New Roman" w:cs="Times New Roman"/>
+          <w:lang w:val="en-US"/>
+        </w:rPr>
+        <w:t xml:space="preserve">= </w:t>
+      </w:r>
+      <w:r>
+        <w:rPr>
+          <w:rFonts w:ascii="Times New Roman" w:hAnsi="Times New Roman" w:cs="Times New Roman"/>
+        </w:rPr>
+        <w:t xml:space="preserve">   </w:t>
+      </w:r>
+      <w:r>
+        <w:rPr>
+          <w:rFonts w:ascii="Times New Roman" w:hAnsi="Times New Roman" w:cs="Times New Roman"/>
+          <w:lang w:val="en-US"/>
+        </w:rPr>
+        <w:t>OBJECT</w:t>
+      </w:r>
+      <w:r>
+        <w:rPr>
+          <w:rFonts w:ascii="Times New Roman" w:hAnsi="Times New Roman" w:cs="Times New Roman"/>
+          <w:lang w:val="en-US"/>
+        </w:rPr>
+        <w:t xml:space="preserve">   BARE</w:t>
       </w:r>
       <w:r>
         <w:rPr>
@@ -130,23 +157,14 @@
           <w:rFonts w:ascii="Times New Roman" w:hAnsi="Times New Roman" w:cs="Times New Roman"/>
           <w:lang w:val="en-US"/>
         </w:rPr>
-        <w:t xml:space="preserve">    =&gt;   </w:t>
-      </w:r>
-      <w:proofErr w:type="gramStart"/>
-      <w:r>
-        <w:rPr>
-          <w:rFonts w:ascii="Times New Roman" w:hAnsi="Times New Roman" w:cs="Times New Roman"/>
-          <w:lang w:val="en-US"/>
-        </w:rPr>
-        <w:t>operation  (</w:t>
-      </w:r>
-      <w:proofErr w:type="gramEnd"/>
-      <w:r>
-        <w:rPr>
-          <w:rFonts w:ascii="Times New Roman" w:hAnsi="Times New Roman" w:cs="Times New Roman"/>
-          <w:lang w:val="en-US"/>
-        </w:rPr>
-        <w:t>IDENTIFIER   |   constant)   BARE</w:t>
+        <w:t xml:space="preserve">    =&gt;   operation  OBJECT   </w:t>
+      </w:r>
+      <w:r>
+        <w:rPr>
+          <w:rFonts w:ascii="Times New Roman" w:hAnsi="Times New Roman" w:cs="Times New Roman"/>
+          <w:lang w:val="en-US"/>
+        </w:rPr>
+        <w:t>BARE</w:t>
       </w:r>
       <w:r>
         <w:rPr>
@@ -177,57 +195,76 @@
           <w:rFonts w:ascii="Times New Roman" w:hAnsi="Times New Roman" w:cs="Times New Roman"/>
           <w:lang w:val="en-US"/>
         </w:rPr>
-        <w:t>COMPLEX   =&gt;   FOR_STATEMENT   |   …</w:t>
-      </w:r>
-    </w:p>
-    <w:p>
-      <w:pPr>
-        <w:contextualSpacing/>
-        <w:rPr>
-          <w:rFonts w:ascii="Times New Roman" w:hAnsi="Times New Roman" w:cs="Times New Roman"/>
-          <w:lang w:val="en-US"/>
-        </w:rPr>
-      </w:pPr>
-      <w:proofErr w:type="gramStart"/>
-      <w:r>
-        <w:rPr>
-          <w:rFonts w:ascii="Times New Roman" w:hAnsi="Times New Roman" w:cs="Times New Roman"/>
-          <w:lang w:val="en-US"/>
-        </w:rPr>
-        <w:t xml:space="preserve">IDENTIFIER   =&gt;   </w:t>
-      </w:r>
-      <w:proofErr w:type="spellStart"/>
-      <w:r>
-        <w:rPr>
-          <w:rFonts w:ascii="Times New Roman" w:hAnsi="Times New Roman" w:cs="Times New Roman"/>
-          <w:lang w:val="en-US"/>
-        </w:rPr>
-        <w:t>varuable</w:t>
-      </w:r>
-      <w:proofErr w:type="spellEnd"/>
-      <w:r>
-        <w:rPr>
-          <w:rFonts w:ascii="Times New Roman" w:hAnsi="Times New Roman" w:cs="Times New Roman"/>
-          <w:lang w:val="en-US"/>
-        </w:rPr>
-        <w:t xml:space="preserve">   INDEX</w:t>
-      </w:r>
-      <w:proofErr w:type="gramEnd"/>
-    </w:p>
-    <w:p>
-      <w:pPr>
-        <w:contextualSpacing/>
-        <w:rPr>
-          <w:rFonts w:ascii="Times New Roman" w:hAnsi="Times New Roman" w:cs="Times New Roman"/>
-          <w:lang w:val="en-US"/>
-        </w:rPr>
-      </w:pPr>
-      <w:r>
-        <w:rPr>
-          <w:rFonts w:ascii="Times New Roman" w:hAnsi="Times New Roman" w:cs="Times New Roman"/>
-          <w:lang w:val="en-US"/>
-        </w:rPr>
-        <w:t>INDEX   =&gt;   [   IDENTIFIER   |   constant   BARE</w:t>
+        <w:t>OBJECT   =&gt;   constant   |   IDENTIFIER</w:t>
+      </w:r>
+    </w:p>
+    <w:p>
+      <w:pPr>
+        <w:contextualSpacing/>
+        <w:rPr>
+          <w:rFonts w:ascii="Times New Roman" w:hAnsi="Times New Roman" w:cs="Times New Roman"/>
+          <w:lang w:val="en-US"/>
+        </w:rPr>
+      </w:pPr>
+      <w:r>
+        <w:rPr>
+          <w:rFonts w:ascii="Times New Roman" w:hAnsi="Times New Roman" w:cs="Times New Roman"/>
+          <w:lang w:val="en-US"/>
+        </w:rPr>
+        <w:t xml:space="preserve">COMPLEX   =&gt;   FOR_STATEMENT   |   </w:t>
+      </w:r>
+      <w:r>
+        <w:rPr>
+          <w:rFonts w:ascii="Times New Roman" w:hAnsi="Times New Roman" w:cs="Times New Roman"/>
+          <w:lang w:val="en-US"/>
+        </w:rPr>
+        <w:t>WHILE_STATEMENT   |   IF_STATEMENT</w:t>
+      </w:r>
+    </w:p>
+    <w:p>
+      <w:pPr>
+        <w:contextualSpacing/>
+        <w:rPr>
+          <w:rFonts w:ascii="Times New Roman" w:hAnsi="Times New Roman" w:cs="Times New Roman"/>
+          <w:lang w:val="en-US"/>
+        </w:rPr>
+      </w:pPr>
+      <w:r>
+        <w:rPr>
+          <w:rFonts w:ascii="Times New Roman" w:hAnsi="Times New Roman" w:cs="Times New Roman"/>
+          <w:lang w:val="en-US"/>
+        </w:rPr>
+        <w:t>IDENTIFIER   =&gt;   varuable   INDEX</w:t>
+      </w:r>
+    </w:p>
+    <w:p>
+      <w:pPr>
+        <w:contextualSpacing/>
+        <w:rPr>
+          <w:rFonts w:ascii="Times New Roman" w:hAnsi="Times New Roman" w:cs="Times New Roman"/>
+          <w:lang w:val="en-US"/>
+        </w:rPr>
+      </w:pPr>
+      <w:r>
+        <w:rPr>
+          <w:rFonts w:ascii="Times New Roman" w:hAnsi="Times New Roman" w:cs="Times New Roman"/>
+          <w:lang w:val="en-US"/>
+        </w:rPr>
+        <w:t xml:space="preserve">INDEX   =&gt;   [   </w:t>
+      </w:r>
+      <w:r>
+        <w:rPr>
+          <w:rFonts w:ascii="Times New Roman" w:hAnsi="Times New Roman" w:cs="Times New Roman"/>
+          <w:lang w:val="en-US"/>
+        </w:rPr>
+        <w:t>OBJECT</w:t>
+      </w:r>
+      <w:r>
+        <w:rPr>
+          <w:rFonts w:ascii="Times New Roman" w:hAnsi="Times New Roman" w:cs="Times New Roman"/>
+          <w:lang w:val="en-US"/>
+        </w:rPr>
+        <w:t xml:space="preserve">   BARE</w:t>
       </w:r>
       <w:r>
         <w:rPr>
@@ -266,20 +303,42 @@
           <w:rFonts w:ascii="Times New Roman" w:hAnsi="Times New Roman" w:cs="Times New Roman"/>
           <w:lang w:val="en-US"/>
         </w:rPr>
-        <w:t xml:space="preserve">FOR_STATEMENT   =&gt;   for   (   </w:t>
-      </w:r>
-      <w:proofErr w:type="gramStart"/>
-      <w:r>
-        <w:rPr>
-          <w:rFonts w:ascii="Times New Roman" w:hAnsi="Times New Roman" w:cs="Times New Roman"/>
-          <w:lang w:val="en-US"/>
-        </w:rPr>
-        <w:t>BARE ?</w:t>
-      </w:r>
-      <w:proofErr w:type="gramEnd"/>
-      <w:r>
-        <w:rPr>
-          <w:rFonts w:ascii="Times New Roman" w:hAnsi="Times New Roman" w:cs="Times New Roman"/>
+        <w:t xml:space="preserve">FOR_STATEMENT   =&gt;   for   (   BARE ?   </w:t>
+      </w:r>
+      <w:r>
+        <w:rPr>
+          <w:rFonts w:ascii="Times New Roman" w:hAnsi="Times New Roman" w:cs="Times New Roman"/>
+          <w:b/>
+          <w:lang w:val="en-US"/>
+        </w:rPr>
+        <w:t>;</w:t>
+      </w:r>
+      <w:r>
+        <w:rPr>
+          <w:rFonts w:ascii="Times New Roman" w:hAnsi="Times New Roman" w:cs="Times New Roman"/>
+          <w:lang w:val="en-US"/>
+        </w:rPr>
+        <w:t xml:space="preserve">   BOOL_EXP ?   </w:t>
+      </w:r>
+      <w:r>
+        <w:rPr>
+          <w:rFonts w:ascii="Times New Roman" w:hAnsi="Times New Roman" w:cs="Times New Roman"/>
+          <w:b/>
+          <w:lang w:val="en-US"/>
+        </w:rPr>
+        <w:t>;</w:t>
+      </w:r>
+      <w:r>
+        <w:rPr>
+          <w:rFonts w:ascii="Times New Roman" w:hAnsi="Times New Roman" w:cs="Times New Roman"/>
+          <w:lang w:val="en-US"/>
+        </w:rPr>
+        <w:t xml:space="preserve">   BARE ?   )</w:t>
+      </w:r>
+      <w:r>
+        <w:rPr>
+          <w:rFonts w:ascii="Times New Roman" w:hAnsi="Times New Roman" w:cs="Times New Roman"/>
+          <w:b/>
           <w:lang w:val="en-US"/>
         </w:rPr>
         <w:t xml:space="preserve">   </w:t>
@@ -287,79 +346,88 @@
       <w:r>
         <w:rPr>
           <w:rFonts w:ascii="Times New Roman" w:hAnsi="Times New Roman" w:cs="Times New Roman"/>
-          <w:b/>
-          <w:lang w:val="en-US"/>
-        </w:rPr>
-        <w:t>;</w:t>
-      </w:r>
-      <w:r>
-        <w:rPr>
-          <w:rFonts w:ascii="Times New Roman" w:hAnsi="Times New Roman" w:cs="Times New Roman"/>
-          <w:lang w:val="en-US"/>
-        </w:rPr>
-        <w:t xml:space="preserve">   BOOL_</w:t>
-      </w:r>
-      <w:proofErr w:type="gramStart"/>
-      <w:r>
-        <w:rPr>
-          <w:rFonts w:ascii="Times New Roman" w:hAnsi="Times New Roman" w:cs="Times New Roman"/>
-          <w:lang w:val="en-US"/>
-        </w:rPr>
-        <w:t>EXP ?</w:t>
-      </w:r>
-      <w:proofErr w:type="gramEnd"/>
-      <w:r>
-        <w:rPr>
-          <w:rFonts w:ascii="Times New Roman" w:hAnsi="Times New Roman" w:cs="Times New Roman"/>
-          <w:lang w:val="en-US"/>
-        </w:rPr>
-        <w:t xml:space="preserve">   </w:t>
-      </w:r>
-      <w:r>
-        <w:rPr>
-          <w:rFonts w:ascii="Times New Roman" w:hAnsi="Times New Roman" w:cs="Times New Roman"/>
-          <w:b/>
-          <w:lang w:val="en-US"/>
-        </w:rPr>
-        <w:t>;</w:t>
-      </w:r>
-      <w:r>
-        <w:rPr>
-          <w:rFonts w:ascii="Times New Roman" w:hAnsi="Times New Roman" w:cs="Times New Roman"/>
-          <w:lang w:val="en-US"/>
-        </w:rPr>
-        <w:t xml:space="preserve">   </w:t>
-      </w:r>
-      <w:proofErr w:type="gramStart"/>
-      <w:r>
-        <w:rPr>
-          <w:rFonts w:ascii="Times New Roman" w:hAnsi="Times New Roman" w:cs="Times New Roman"/>
-          <w:lang w:val="en-US"/>
-        </w:rPr>
-        <w:t>BARE ?</w:t>
-      </w:r>
-      <w:proofErr w:type="gramEnd"/>
-      <w:r>
-        <w:rPr>
-          <w:rFonts w:ascii="Times New Roman" w:hAnsi="Times New Roman" w:cs="Times New Roman"/>
-          <w:lang w:val="en-US"/>
-        </w:rPr>
-        <w:t xml:space="preserve">   )</w:t>
-      </w:r>
-      <w:r>
-        <w:rPr>
-          <w:rFonts w:ascii="Times New Roman" w:hAnsi="Times New Roman" w:cs="Times New Roman"/>
-          <w:b/>
-          <w:lang w:val="en-US"/>
-        </w:rPr>
-        <w:t xml:space="preserve">   </w:t>
-      </w:r>
-      <w:r>
-        <w:rPr>
-          <w:rFonts w:ascii="Times New Roman" w:hAnsi="Times New Roman" w:cs="Times New Roman"/>
-          <w:lang w:val="en-US"/>
-        </w:rPr>
-        <w:t>{   FOR_BODY</w:t>
+          <w:lang w:val="en-US"/>
+        </w:rPr>
+        <w:t xml:space="preserve">{   </w:t>
+      </w:r>
+      <w:r>
+        <w:rPr>
+          <w:rFonts w:ascii="Times New Roman" w:hAnsi="Times New Roman" w:cs="Times New Roman"/>
+          <w:lang w:val="en-US"/>
+        </w:rPr>
+        <w:t>CODE</w:t>
+      </w:r>
+      <w:r>
+        <w:rPr>
+          <w:rFonts w:ascii="Times New Roman" w:hAnsi="Times New Roman" w:cs="Times New Roman"/>
+          <w:lang w:val="en-US"/>
+        </w:rPr>
+        <w:t xml:space="preserve">   }</w:t>
+      </w:r>
+    </w:p>
+    <w:p>
+      <w:pPr>
+        <w:spacing w:line="240" w:lineRule="auto"/>
+        <w:contextualSpacing/>
+        <w:rPr>
+          <w:rFonts w:ascii="Times New Roman" w:hAnsi="Times New Roman" w:cs="Times New Roman"/>
+          <w:lang w:val="en-US"/>
+        </w:rPr>
+      </w:pPr>
+      <w:r>
+        <w:rPr>
+          <w:rFonts w:ascii="Times New Roman" w:hAnsi="Times New Roman" w:cs="Times New Roman"/>
+          <w:lang w:val="en-US"/>
+        </w:rPr>
+        <w:t xml:space="preserve">WHILE_STATEMENT   =&gt;   while   (   BOOL_EXP ?   )   {   CODE   }     </w:t>
+      </w:r>
+    </w:p>
+    <w:p>
+      <w:pPr>
+        <w:spacing w:line="240" w:lineRule="auto"/>
+        <w:contextualSpacing/>
+        <w:rPr>
+          <w:rFonts w:ascii="Times New Roman" w:hAnsi="Times New Roman" w:cs="Times New Roman"/>
+          <w:lang w:val="en-US"/>
+        </w:rPr>
+      </w:pPr>
+      <w:r>
+        <w:rPr>
+          <w:rFonts w:ascii="Times New Roman" w:hAnsi="Times New Roman" w:cs="Times New Roman"/>
+          <w:lang w:val="en-US"/>
+        </w:rPr>
+        <w:t>IF_STATEMENT   =&gt;   if   (   BOOL_EXP ?   )   {   CODE   }</w:t>
+      </w:r>
+    </w:p>
+    <w:p>
+      <w:pPr>
+        <w:spacing w:line="240" w:lineRule="auto"/>
+        <w:contextualSpacing/>
+        <w:rPr>
+          <w:rFonts w:ascii="Times New Roman" w:hAnsi="Times New Roman" w:cs="Times New Roman"/>
+          <w:lang w:val="en-US"/>
+        </w:rPr>
+      </w:pPr>
+      <w:r>
+        <w:rPr>
+          <w:rFonts w:ascii="Times New Roman" w:hAnsi="Times New Roman" w:cs="Times New Roman"/>
+          <w:lang w:val="en-US"/>
+        </w:rPr>
+        <w:t xml:space="preserve">BOOL_EXP   =&gt;   </w:t>
+      </w:r>
+      <w:r>
+        <w:rPr>
+          <w:rFonts w:ascii="Times New Roman" w:hAnsi="Times New Roman" w:cs="Times New Roman"/>
+          <w:lang w:val="en-US"/>
+        </w:rPr>
+        <w:t>OBJECT</w:t>
+      </w:r>
+      <w:r>
+        <w:rPr>
+          <w:rFonts w:ascii="Times New Roman" w:hAnsi="Times New Roman" w:cs="Times New Roman"/>
+          <w:lang w:val="en-US"/>
+        </w:rPr>
+        <w:t xml:space="preserve">   BARE</w:t>
       </w:r>
       <w:r>
         <w:rPr>
@@ -374,7 +442,22 @@
           <w:rFonts w:ascii="Times New Roman" w:hAnsi="Times New Roman" w:cs="Times New Roman"/>
           <w:lang w:val="en-US"/>
         </w:rPr>
-        <w:t xml:space="preserve">   }</w:t>
+        <w:t xml:space="preserve">   comparison   OBJECT</w:t>
+      </w:r>
+      <w:r>
+        <w:rPr>
+          <w:rFonts w:ascii="Times New Roman" w:hAnsi="Times New Roman" w:cs="Times New Roman"/>
+          <w:lang w:val="en-US"/>
+        </w:rPr>
+        <w:t xml:space="preserve">   BARE</w:t>
+      </w:r>
+      <w:r>
+        <w:rPr>
+          <w:rFonts w:ascii="Times New Roman" w:hAnsi="Times New Roman" w:cs="Times New Roman"/>
+          <w:b/>
+          <w:lang w:val="en-US"/>
+        </w:rPr>
+        <w:t>’</w:t>
       </w:r>
     </w:p>
     <w:p>
@@ -386,13 +469,6 @@
           <w:lang w:val="en-US"/>
         </w:rPr>
       </w:pPr>
-      <w:r>
-        <w:rPr>
-          <w:rFonts w:ascii="Times New Roman" w:hAnsi="Times New Roman" w:cs="Times New Roman"/>
-          <w:lang w:val="en-US"/>
-        </w:rPr>
-        <w:t>FOR_BODY   =&gt;   STATEMENT   |   COMPLEX   |   E</w:t>
-      </w:r>
     </w:p>
     <w:p>
       <w:pPr>
@@ -403,36 +479,6 @@
           <w:lang w:val="en-US"/>
         </w:rPr>
       </w:pPr>
-      <w:r>
-        <w:rPr>
-          <w:rFonts w:ascii="Times New Roman" w:hAnsi="Times New Roman" w:cs="Times New Roman"/>
-          <w:lang w:val="en-US"/>
-        </w:rPr>
-        <w:t>BOOL_EXP   =&gt;   (IDENTIFIER   |   constant)   BARE</w:t>
-      </w:r>
-      <w:r>
-        <w:rPr>
-          <w:rFonts w:ascii="Times New Roman" w:hAnsi="Times New Roman" w:cs="Times New Roman"/>
-          <w:b/>
-          <w:lang w:val="en-US"/>
-        </w:rPr>
-        <w:t>’</w:t>
-      </w:r>
-      <w:r>
-        <w:rPr>
-          <w:rFonts w:ascii="Times New Roman" w:hAnsi="Times New Roman" w:cs="Times New Roman"/>
-          <w:lang w:val="en-US"/>
-        </w:rPr>
-        <w:t xml:space="preserve">   comparison   (IDENTIFIER   |   constant)   BARE</w:t>
-      </w:r>
-      <w:r>
-        <w:rPr>
-          <w:rFonts w:ascii="Times New Roman" w:hAnsi="Times New Roman" w:cs="Times New Roman"/>
-          <w:b/>
-          <w:lang w:val="en-US"/>
-        </w:rPr>
-        <w:t>’</w:t>
-      </w:r>
     </w:p>
     <w:p>
       <w:pPr>
@@ -443,88 +489,19 @@
           <w:lang w:val="en-US"/>
         </w:rPr>
       </w:pPr>
-    </w:p>
-    <w:p>
-      <w:pPr>
-        <w:spacing w:line="240" w:lineRule="auto"/>
-        <w:contextualSpacing/>
-        <w:rPr>
-          <w:rFonts w:ascii="Times New Roman" w:hAnsi="Times New Roman" w:cs="Times New Roman"/>
-          <w:lang w:val="en-US"/>
-        </w:rPr>
-      </w:pPr>
-    </w:p>
-    <w:p>
-      <w:pPr>
-        <w:spacing w:line="240" w:lineRule="auto"/>
-        <w:contextualSpacing/>
-        <w:rPr>
-          <w:rFonts w:ascii="Times New Roman" w:hAnsi="Times New Roman" w:cs="Times New Roman"/>
-          <w:lang w:val="en-US"/>
-        </w:rPr>
-      </w:pPr>
-      <w:r>
-        <w:rPr>
-          <w:rFonts w:ascii="Times New Roman" w:hAnsi="Times New Roman" w:cs="Times New Roman"/>
-          <w:lang w:val="en-US"/>
-        </w:rPr>
-        <w:t xml:space="preserve">Note: words with all letter large are non-terminals, words where all letters are small are terminals. This </w:t>
-      </w:r>
-      <w:proofErr w:type="spellStart"/>
-      <w:r>
-        <w:rPr>
-          <w:rFonts w:ascii="Times New Roman" w:hAnsi="Times New Roman" w:cs="Times New Roman"/>
-          <w:lang w:val="en-US"/>
-        </w:rPr>
-        <w:t>grammatic</w:t>
-      </w:r>
-      <w:proofErr w:type="spellEnd"/>
-      <w:r>
-        <w:rPr>
-          <w:rFonts w:ascii="Times New Roman" w:hAnsi="Times New Roman" w:cs="Times New Roman"/>
-          <w:lang w:val="en-US"/>
-        </w:rPr>
-        <w:t xml:space="preserve"> doesn’t allow while, </w:t>
-      </w:r>
-      <w:proofErr w:type="spellStart"/>
-      <w:r>
-        <w:rPr>
-          <w:rFonts w:ascii="Times New Roman" w:hAnsi="Times New Roman" w:cs="Times New Roman"/>
-          <w:lang w:val="en-US"/>
-        </w:rPr>
-        <w:t>foreach</w:t>
-      </w:r>
-      <w:proofErr w:type="spellEnd"/>
-      <w:r>
-        <w:rPr>
-          <w:rFonts w:ascii="Times New Roman" w:hAnsi="Times New Roman" w:cs="Times New Roman"/>
-          <w:lang w:val="en-US"/>
-        </w:rPr>
-        <w:t xml:space="preserve"> and if constructions. They will be added then. </w:t>
-      </w:r>
-      <w:proofErr w:type="gramStart"/>
-      <w:r>
-        <w:rPr>
-          <w:rFonts w:ascii="Times New Roman" w:hAnsi="Times New Roman" w:cs="Times New Roman"/>
-          <w:lang w:val="en-US"/>
-        </w:rPr>
-        <w:t>Maybe.</w:t>
-      </w:r>
-      <w:proofErr w:type="gramEnd"/>
-      <w:r>
-        <w:rPr>
-          <w:rFonts w:ascii="Times New Roman" w:hAnsi="Times New Roman" w:cs="Times New Roman"/>
-          <w:lang w:val="en-US"/>
-        </w:rPr>
-        <w:t xml:space="preserve">  </w:t>
-      </w:r>
-      <w:r>
-        <w:rPr>
-          <w:rFonts w:ascii="Times New Roman" w:hAnsi="Times New Roman" w:cs="Times New Roman"/>
-          <w:b/>
-          <w:lang w:val="en-US"/>
-        </w:rPr>
-        <w:t xml:space="preserve">   </w:t>
+      <w:r>
+        <w:rPr>
+          <w:rFonts w:ascii="Times New Roman" w:hAnsi="Times New Roman" w:cs="Times New Roman"/>
+          <w:lang w:val="en-US"/>
+        </w:rPr>
+        <w:t xml:space="preserve">Note: words with all letter large are non-terminals, words where all letters are small are terminals. </w:t>
+      </w:r>
+      <w:r>
+        <w:rPr>
+          <w:rFonts w:ascii="Times New Roman" w:hAnsi="Times New Roman" w:cs="Times New Roman"/>
+          <w:lang w:val="en-US"/>
+        </w:rPr>
+        <w:t>This grammatic doesn’t include ‘foreach’ statements.</w:t>
       </w:r>
     </w:p>
     <w:p>

</xml_diff>